<commit_message>
updated the abstract with co-authors
</commit_message>
<xml_diff>
--- a/docs/PTAGIS_abstract.docx
+++ b/docs/PTAGIS_abstract.docx
@@ -4,198 +4,147 @@
   <w:body>
     <w:p>
       <w:r>
+        <w:t xml:space="preserve">Title: </w:t>
+      </w:r>
+      <w:r>
+        <w:tab/>
+      </w:r>
+      <w:r>
         <w:t>Wrangling and Preparing PIT Tag Data using PITclean</w:t>
       </w:r>
       <w:r>
         <w:t>r</w:t>
+      </w:r>
+    </w:p>
+    <w:p>
+      <w:r>
+        <w:t>Authors:</w:t>
+      </w:r>
+    </w:p>
+    <w:p>
+      <w:pPr>
+        <w:spacing w:line="240" w:lineRule="auto"/>
+        <w:ind w:left="720"/>
+      </w:pPr>
+      <w:r>
+        <w:t>Kevin See</w:t>
+      </w:r>
+      <w:r>
+        <w:t xml:space="preserve"> (WDFW)</w:t>
+      </w:r>
+    </w:p>
+    <w:p>
+      <w:pPr>
+        <w:spacing w:line="240" w:lineRule="auto"/>
+        <w:ind w:left="720"/>
+      </w:pPr>
+      <w:r>
+        <w:t>Ryan Kinzer</w:t>
+      </w:r>
+      <w:r>
+        <w:t xml:space="preserve"> (Nez Perce)</w:t>
+      </w:r>
+    </w:p>
+    <w:p>
+      <w:pPr>
+        <w:spacing w:line="240" w:lineRule="auto"/>
+        <w:ind w:left="720"/>
+      </w:pPr>
+      <w:r>
+        <w:t>Mike Ackerman</w:t>
+      </w:r>
+      <w:r>
+        <w:t xml:space="preserve"> (Nez Perce)</w:t>
       </w:r>
     </w:p>
     <w:p/>
     <w:p>
       <w:r>
+        <w:t>Abstract:</w:t>
+      </w:r>
+    </w:p>
+    <w:p>
+      <w:r>
         <w:t xml:space="preserve">Have you ever </w:t>
       </w:r>
-      <w:del w:id="0" w:author="Ryan Kinzer" w:date="2023-11-07T13:11:00Z">
-        <w:r>
-          <w:delText>tried to</w:delText>
-        </w:r>
-      </w:del>
-      <w:ins w:id="1" w:author="Ryan Kinzer" w:date="2023-11-07T13:11:00Z">
-        <w:r>
-          <w:t>found yourself</w:t>
-        </w:r>
-      </w:ins>
+      <w:r>
+        <w:t>found yourself</w:t>
+      </w:r>
       <w:r>
         <w:t xml:space="preserve"> us</w:t>
       </w:r>
-      <w:del w:id="2" w:author="Ryan Kinzer" w:date="2023-11-07T13:11:00Z">
-        <w:r>
-          <w:delText>e</w:delText>
-        </w:r>
-      </w:del>
-      <w:ins w:id="3" w:author="Ryan Kinzer" w:date="2023-11-07T13:11:00Z">
-        <w:r>
-          <w:t>ing</w:t>
-        </w:r>
-      </w:ins>
+      <w:r>
+        <w:t>ing</w:t>
+      </w:r>
       <w:r>
         <w:t xml:space="preserve"> PIT tags to </w:t>
       </w:r>
-      <w:ins w:id="4" w:author="Ryan Kinzer" w:date="2023-11-07T13:11:00Z">
-        <w:r>
-          <w:t xml:space="preserve">study fish </w:t>
-        </w:r>
-      </w:ins>
-      <w:del w:id="5" w:author="Ryan Kinzer" w:date="2023-11-07T13:12:00Z">
-        <w:r>
-          <w:delText xml:space="preserve">examine </w:delText>
-        </w:r>
-      </w:del>
+      <w:r>
+        <w:t xml:space="preserve">study fish </w:t>
+      </w:r>
       <w:r>
         <w:t xml:space="preserve">survival </w:t>
       </w:r>
-      <w:del w:id="6" w:author="Ryan Kinzer" w:date="2023-11-07T13:12:00Z">
-        <w:r>
-          <w:delText xml:space="preserve">or </w:delText>
-        </w:r>
-      </w:del>
-      <w:ins w:id="7" w:author="Ryan Kinzer" w:date="2023-11-07T13:12:00Z">
-        <w:r>
-          <w:t>and</w:t>
-        </w:r>
-        <w:r>
-          <w:t xml:space="preserve"> </w:t>
-        </w:r>
-      </w:ins>
+      <w:r>
+        <w:t xml:space="preserve">and </w:t>
+      </w:r>
       <w:r>
         <w:t>movement</w:t>
       </w:r>
-      <w:ins w:id="8" w:author="Ryan Kinzer" w:date="2023-11-07T13:12:00Z">
-        <w:r>
-          <w:t>, only to become</w:t>
-        </w:r>
-      </w:ins>
-      <w:del w:id="9" w:author="Ryan Kinzer" w:date="2023-11-07T13:12:00Z">
-        <w:r>
-          <w:delText xml:space="preserve"> of fish and been</w:delText>
-        </w:r>
-      </w:del>
+      <w:r>
+        <w:t>, only to become</w:t>
+      </w:r>
       <w:r>
         <w:t xml:space="preserve"> overwhelmed by the</w:t>
       </w:r>
-      <w:ins w:id="10" w:author="Ryan Kinzer" w:date="2023-11-07T13:12:00Z">
-        <w:r>
-          <w:t xml:space="preserve"> sheer volume</w:t>
-        </w:r>
-        <w:r>
-          <w:t xml:space="preserve"> of tag</w:t>
-        </w:r>
-      </w:ins>
-      <w:del w:id="11" w:author="Ryan Kinzer" w:date="2023-11-07T13:12:00Z">
-        <w:r>
-          <w:delText xml:space="preserve"> </w:delText>
-        </w:r>
-        <w:r>
-          <w:delText>number of</w:delText>
-        </w:r>
-      </w:del>
+      <w:r>
+        <w:t xml:space="preserve"> sheer volume</w:t>
+      </w:r>
+      <w:r>
+        <w:t xml:space="preserve"> of tag</w:t>
+      </w:r>
       <w:r>
         <w:t xml:space="preserve"> detections</w:t>
       </w:r>
-      <w:del w:id="12" w:author="Ryan Kinzer" w:date="2023-11-07T13:13:00Z">
-        <w:r>
-          <w:delText xml:space="preserve"> or how to organize it</w:delText>
-        </w:r>
-      </w:del>
-      <w:ins w:id="13" w:author="Ryan Kinzer" w:date="2023-11-07T13:13:00Z">
-        <w:r>
-          <w:t xml:space="preserve"> and the challenges of organizing and analyzing the data</w:t>
-        </w:r>
-      </w:ins>
+      <w:r>
+        <w:t xml:space="preserve"> and the challenges of organizing and analyzing the data</w:t>
+      </w:r>
       <w:r>
         <w:t xml:space="preserve">? </w:t>
       </w:r>
       <w:r>
-        <w:t xml:space="preserve">PIT tag data can </w:t>
-      </w:r>
-      <w:del w:id="14" w:author="Ryan Kinzer" w:date="2023-11-07T13:13:00Z">
-        <w:r>
-          <w:delText xml:space="preserve">be </w:delText>
-        </w:r>
-      </w:del>
-      <w:r>
-        <w:t>simultaneously</w:t>
-      </w:r>
-      <w:ins w:id="15" w:author="Ryan Kinzer" w:date="2023-11-07T13:13:00Z">
-        <w:r>
-          <w:t xml:space="preserve"> be </w:t>
-        </w:r>
-      </w:ins>
-      <w:del w:id="16" w:author="Ryan Kinzer" w:date="2023-11-07T13:13:00Z">
-        <w:r>
-          <w:delText xml:space="preserve"> </w:delText>
-        </w:r>
-      </w:del>
+        <w:t>PIT tag data can simultaneously</w:t>
+      </w:r>
+      <w:r>
+        <w:t xml:space="preserve"> be </w:t>
+      </w:r>
       <w:r>
         <w:t>full of</w:t>
       </w:r>
-      <w:ins w:id="17" w:author="Ryan Kinzer" w:date="2023-11-07T13:13:00Z">
-        <w:r>
-          <w:t xml:space="preserve"> valuable</w:t>
-        </w:r>
-      </w:ins>
+      <w:r>
+        <w:t xml:space="preserve"> valuable</w:t>
+      </w:r>
       <w:r>
         <w:t xml:space="preserve"> information</w:t>
       </w:r>
-      <w:ins w:id="18" w:author="Ryan Kinzer" w:date="2023-11-07T13:14:00Z">
-        <w:r>
-          <w:t>, yet</w:t>
-        </w:r>
-      </w:ins>
-      <w:del w:id="19" w:author="Ryan Kinzer" w:date="2023-11-07T13:14:00Z">
-        <w:r>
-          <w:delText xml:space="preserve"> and</w:delText>
-        </w:r>
-      </w:del>
+      <w:r>
+        <w:t>, yet</w:t>
+      </w:r>
       <w:r>
         <w:t xml:space="preserve"> overwhelming to analyze. </w:t>
       </w:r>
       <w:r>
         <w:t xml:space="preserve">A single tag may </w:t>
       </w:r>
-      <w:del w:id="20" w:author="Ryan Kinzer" w:date="2023-11-07T13:15:00Z">
-        <w:r>
-          <w:delText>ping on the same antenna, or at the same site</w:delText>
-        </w:r>
-      </w:del>
-      <w:ins w:id="21" w:author="Ryan Kinzer" w:date="2023-11-07T13:15:00Z">
-        <w:r>
-          <w:t xml:space="preserve"> trigger numerous detections</w:t>
-        </w:r>
-      </w:ins>
+      <w:r>
+        <w:t xml:space="preserve"> trigger numerous detections</w:t>
+      </w:r>
       <w:r>
         <w:t xml:space="preserve">, </w:t>
       </w:r>
-      <w:ins w:id="22" w:author="Ryan Kinzer" w:date="2023-11-07T13:17:00Z">
-        <w:r>
-          <w:t xml:space="preserve">often </w:t>
-        </w:r>
-      </w:ins>
-      <w:ins w:id="23" w:author="Ryan Kinzer" w:date="2023-11-07T13:15:00Z">
-        <w:r>
-          <w:t>resulting</w:t>
-        </w:r>
-      </w:ins>
-      <w:del w:id="24" w:author="Ryan Kinzer" w:date="2023-11-07T13:17:00Z">
-        <w:r>
-          <w:delText>many times, generating</w:delText>
-        </w:r>
-      </w:del>
-      <w:ins w:id="25" w:author="Ryan Kinzer" w:date="2023-11-07T13:17:00Z">
-        <w:r>
-          <w:t xml:space="preserve"> in</w:t>
-        </w:r>
-      </w:ins>
+      <w:r>
+        <w:t>often resulting in</w:t>
+      </w:r>
       <w:r>
         <w:t xml:space="preserve"> </w:t>
       </w:r>
@@ -207,277 +156,144 @@
       <w:r>
         <w:t xml:space="preserve"> and sometimes hundreds of redundant records. </w:t>
       </w:r>
-      <w:del w:id="26" w:author="Ryan Kinzer" w:date="2023-11-07T13:19:00Z">
-        <w:r>
-          <w:delText>In addition</w:delText>
-        </w:r>
-      </w:del>
-      <w:ins w:id="27" w:author="Ryan Kinzer" w:date="2023-11-07T13:19:00Z">
-        <w:r>
-          <w:t>Furthermore</w:t>
-        </w:r>
-      </w:ins>
+      <w:r>
+        <w:t>Furthermore</w:t>
+      </w:r>
       <w:r>
         <w:t xml:space="preserve">, </w:t>
       </w:r>
       <w:r>
         <w:t>determining the direction and path of a</w:t>
       </w:r>
-      <w:ins w:id="28" w:author="Ryan Kinzer" w:date="2023-11-07T13:20:00Z">
-        <w:r>
-          <w:t xml:space="preserve"> fish’s</w:t>
-        </w:r>
-      </w:ins>
-      <w:del w:id="29" w:author="Ryan Kinzer" w:date="2023-11-07T13:20:00Z">
-        <w:r>
-          <w:delText xml:space="preserve"> tag’s</w:delText>
-        </w:r>
-      </w:del>
+      <w:r>
+        <w:t xml:space="preserve"> fish’s</w:t>
+      </w:r>
       <w:r>
         <w:t xml:space="preserve"> movement </w:t>
       </w:r>
-      <w:ins w:id="30" w:author="Ryan Kinzer" w:date="2023-11-07T13:20:00Z">
-        <w:r>
-          <w:t xml:space="preserve">based on tag detections </w:t>
-        </w:r>
-      </w:ins>
-      <w:r>
-        <w:t xml:space="preserve">requires </w:t>
-      </w:r>
-      <w:del w:id="31" w:author="Ryan Kinzer" w:date="2023-11-07T13:20:00Z">
-        <w:r>
-          <w:delText xml:space="preserve">some </w:delText>
-        </w:r>
-      </w:del>
-      <w:r>
-        <w:t xml:space="preserve">knowledge of </w:t>
+      <w:r>
+        <w:t xml:space="preserve">based on tag detections </w:t>
+      </w:r>
+      <w:r>
+        <w:t xml:space="preserve">requires knowledge of </w:t>
       </w:r>
       <w:r>
         <w:t xml:space="preserve">how sites are situated relative to each other along a stream network, which </w:t>
       </w:r>
-      <w:ins w:id="32" w:author="Ryan Kinzer" w:date="2023-11-07T13:22:00Z">
-        <w:r>
-          <w:t xml:space="preserve">can be complex </w:t>
-        </w:r>
-        <w:r>
-          <w:t>to achieve</w:t>
-        </w:r>
-      </w:ins>
-      <w:del w:id="33" w:author="Ryan Kinzer" w:date="2023-11-07T13:22:00Z">
-        <w:r>
-          <w:delText>is not necessarily an easy task</w:delText>
-        </w:r>
-      </w:del>
+      <w:r>
+        <w:t xml:space="preserve">can be complex </w:t>
+      </w:r>
+      <w:r>
+        <w:t>to achieve</w:t>
+      </w:r>
       <w:r>
         <w:t xml:space="preserve">. </w:t>
       </w:r>
       <w:r>
         <w:t xml:space="preserve">PITcleanr is a freely available R package </w:t>
       </w:r>
-      <w:ins w:id="34" w:author="Ryan Kinzer" w:date="2023-11-07T13:23:00Z">
-        <w:r>
-          <w:t xml:space="preserve">thoughtfully </w:t>
-        </w:r>
-      </w:ins>
+      <w:r>
+        <w:t xml:space="preserve">thoughtfully </w:t>
+      </w:r>
       <w:r>
         <w:t xml:space="preserve">designed to </w:t>
       </w:r>
-      <w:del w:id="35" w:author="Ryan Kinzer" w:date="2023-11-07T13:23:00Z">
-        <w:r>
-          <w:delText xml:space="preserve">help </w:delText>
-        </w:r>
-      </w:del>
-      <w:ins w:id="36" w:author="Ryan Kinzer" w:date="2023-11-07T13:23:00Z">
-        <w:r>
-          <w:t xml:space="preserve">assist </w:t>
-        </w:r>
-      </w:ins>
+      <w:r>
+        <w:t xml:space="preserve">assist </w:t>
+      </w:r>
       <w:r>
         <w:t>biologists</w:t>
       </w:r>
-      <w:ins w:id="37" w:author="Ryan Kinzer" w:date="2023-11-07T13:23:00Z">
-        <w:r>
-          <w:t xml:space="preserve"> in </w:t>
-        </w:r>
-      </w:ins>
-      <w:ins w:id="38" w:author="Ryan Kinzer" w:date="2023-11-07T13:24:00Z">
-        <w:r>
-          <w:t>managing</w:t>
-        </w:r>
-      </w:ins>
-      <w:del w:id="39" w:author="Ryan Kinzer" w:date="2023-11-07T13:24:00Z">
-        <w:r>
-          <w:delText xml:space="preserve"> read</w:delText>
-        </w:r>
-      </w:del>
+      <w:r>
+        <w:t xml:space="preserve"> in managing</w:t>
+      </w:r>
       <w:r>
         <w:t xml:space="preserve"> </w:t>
       </w:r>
       <w:r>
         <w:t>PIT tag data</w:t>
       </w:r>
-      <w:ins w:id="40" w:author="Ryan Kinzer" w:date="2023-11-07T13:24:00Z">
-        <w:r>
-          <w:t>. It streamlines the process of importing data</w:t>
-        </w:r>
-      </w:ins>
+      <w:r>
+        <w:t>. It streamlines the process of importing data</w:t>
+      </w:r>
       <w:r>
         <w:t xml:space="preserve"> into R, </w:t>
       </w:r>
-      <w:del w:id="41" w:author="Ryan Kinzer" w:date="2023-11-07T13:24:00Z">
-        <w:r>
-          <w:delText xml:space="preserve">compress </w:delText>
-        </w:r>
-      </w:del>
-      <w:ins w:id="42" w:author="Ryan Kinzer" w:date="2023-11-07T13:24:00Z">
-        <w:r>
-          <w:t>condensing</w:t>
-        </w:r>
-        <w:r>
-          <w:t xml:space="preserve"> </w:t>
-        </w:r>
-      </w:ins>
+      <w:r>
+        <w:t xml:space="preserve">condensing </w:t>
+      </w:r>
       <w:r>
         <w:t xml:space="preserve">it, </w:t>
       </w:r>
-      <w:ins w:id="43" w:author="Ryan Kinzer" w:date="2023-11-07T13:24:00Z">
-        <w:r>
-          <w:t xml:space="preserve">introducing </w:t>
-        </w:r>
-      </w:ins>
-      <w:del w:id="44" w:author="Ryan Kinzer" w:date="2023-11-07T13:24:00Z">
-        <w:r>
-          <w:delText xml:space="preserve">add </w:delText>
-        </w:r>
-      </w:del>
+      <w:r>
+        <w:t xml:space="preserve">introducing </w:t>
+      </w:r>
       <w:r>
         <w:t>directionality</w:t>
       </w:r>
       <w:r>
         <w:t xml:space="preserve">, </w:t>
       </w:r>
-      <w:ins w:id="45" w:author="Ryan Kinzer" w:date="2023-11-07T13:25:00Z">
-        <w:r>
-          <w:t xml:space="preserve">applying necessary </w:t>
-        </w:r>
-      </w:ins>
+      <w:r>
+        <w:t xml:space="preserve">applying necessary </w:t>
+      </w:r>
       <w:r>
         <w:t>filter</w:t>
       </w:r>
-      <w:ins w:id="46" w:author="Ryan Kinzer" w:date="2023-11-07T13:25:00Z">
-        <w:r>
-          <w:t>s,</w:t>
-        </w:r>
-      </w:ins>
-      <w:del w:id="47" w:author="Ryan Kinzer" w:date="2023-11-07T13:25:00Z">
-        <w:r>
-          <w:delText xml:space="preserve"> it as needed</w:delText>
-        </w:r>
-      </w:del>
+      <w:r>
+        <w:t>s,</w:t>
+      </w:r>
       <w:r>
         <w:t xml:space="preserve"> and generally prepar</w:t>
       </w:r>
-      <w:ins w:id="48" w:author="Ryan Kinzer" w:date="2023-11-07T13:25:00Z">
-        <w:r>
-          <w:t>ing the</w:t>
-        </w:r>
-      </w:ins>
-      <w:del w:id="49" w:author="Ryan Kinzer" w:date="2023-11-07T13:25:00Z">
-        <w:r>
-          <w:delText>e that</w:delText>
-        </w:r>
-      </w:del>
+      <w:r>
+        <w:t>ing the</w:t>
+      </w:r>
       <w:r>
         <w:t xml:space="preserve"> data for further analysis</w:t>
       </w:r>
-      <w:ins w:id="50" w:author="Ryan Kinzer" w:date="2023-11-07T13:25:00Z">
-        <w:r>
-          <w:t>,</w:t>
-        </w:r>
-      </w:ins>
+      <w:r>
+        <w:t>,</w:t>
+      </w:r>
       <w:r>
         <w:t xml:space="preserve"> such as </w:t>
       </w:r>
-      <w:del w:id="51" w:author="Ryan Kinzer" w:date="2023-11-07T13:26:00Z">
-        <w:r>
-          <w:delText xml:space="preserve">turning </w:delText>
-        </w:r>
-      </w:del>
-      <w:ins w:id="52" w:author="Ryan Kinzer" w:date="2023-11-07T13:26:00Z">
-        <w:r>
-          <w:t>converting</w:t>
-        </w:r>
-        <w:r>
-          <w:t xml:space="preserve"> </w:t>
-        </w:r>
-      </w:ins>
-      <w:r>
-        <w:t xml:space="preserve">it into </w:t>
-      </w:r>
-      <w:del w:id="53" w:author="Ryan Kinzer" w:date="2023-11-07T13:26:00Z">
-        <w:r>
-          <w:delText xml:space="preserve">more standard </w:delText>
-        </w:r>
-      </w:del>
-      <w:r>
-        <w:t xml:space="preserve">capture history matrices. </w:t>
-      </w:r>
-      <w:r>
-        <w:t xml:space="preserve">In addition, PITcleanr contains functions to </w:t>
-      </w:r>
-      <w:del w:id="54" w:author="Ryan Kinzer" w:date="2023-11-07T13:26:00Z">
-        <w:r>
-          <w:delText xml:space="preserve">help </w:delText>
-        </w:r>
-      </w:del>
-      <w:r>
-        <w:t xml:space="preserve">map sites on a stream network, helping researchers build </w:t>
+      <w:r>
+        <w:t xml:space="preserve">converting </w:t>
+      </w:r>
+      <w:r>
+        <w:t xml:space="preserve">it into capture history matrices. </w:t>
+      </w:r>
+      <w:r>
+        <w:t xml:space="preserve">In addition, PITcleanr contains functions to map sites on a stream network, helping researchers build </w:t>
       </w:r>
       <w:r>
         <w:t>tables</w:t>
       </w:r>
-      <w:ins w:id="55" w:author="Ryan Kinzer" w:date="2023-11-07T13:28:00Z">
-        <w:r>
-          <w:t xml:space="preserve"> and figures</w:t>
-        </w:r>
-      </w:ins>
+      <w:r>
+        <w:t xml:space="preserve"> and figures</w:t>
+      </w:r>
       <w:r>
         <w:t xml:space="preserve"> describing the connectivity and upstream/downstream relationships between sites</w:t>
       </w:r>
-      <w:ins w:id="56" w:author="Ryan Kinzer" w:date="2023-11-07T13:28:00Z">
-        <w:r>
-          <w:t xml:space="preserve"> and the fish</w:t>
-        </w:r>
-      </w:ins>
-      <w:ins w:id="57" w:author="Ryan Kinzer" w:date="2023-11-07T13:29:00Z">
-        <w:r>
-          <w:t xml:space="preserve"> being studied</w:t>
-        </w:r>
-      </w:ins>
+      <w:r>
+        <w:t xml:space="preserve"> and the fish being studied</w:t>
+      </w:r>
       <w:r>
         <w:t xml:space="preserve">. </w:t>
       </w:r>
       <w:r>
         <w:t>This</w:t>
       </w:r>
-      <w:ins w:id="58" w:author="Ryan Kinzer" w:date="2023-11-07T13:29:00Z">
-        <w:r>
-          <w:t xml:space="preserve"> talk and subsequent</w:t>
-        </w:r>
-      </w:ins>
+      <w:r>
+        <w:t xml:space="preserve"> talk and subsequent</w:t>
+      </w:r>
       <w:r>
         <w:t xml:space="preserve"> workshop will introduce</w:t>
       </w:r>
-      <w:ins w:id="59" w:author="Ryan Kinzer" w:date="2023-11-07T13:29:00Z">
-        <w:r>
-          <w:t xml:space="preserve"> the need for</w:t>
-        </w:r>
-      </w:ins>
-      <w:ins w:id="60" w:author="Ryan Kinzer" w:date="2023-11-07T13:30:00Z">
-        <w:r>
-          <w:t xml:space="preserve"> PIT tag data processing tools and</w:t>
-        </w:r>
-      </w:ins>
+      <w:r>
+        <w:t xml:space="preserve"> the need for PIT tag data processing tools and</w:t>
+      </w:r>
       <w:r>
         <w:t xml:space="preserve"> much of the functionality of PITcleanr through a series of examples</w:t>
       </w:r>
@@ -497,14 +313,6 @@
     </w:sectPr>
   </w:body>
 </w:document>
-</file>
-
-<file path=word/people.xml><?xml version="1.0" encoding="utf-8"?>
-<w15:people xmlns:wpc="http://schemas.microsoft.com/office/word/2010/wordprocessingCanvas" xmlns:cx="http://schemas.microsoft.com/office/drawing/2014/chartex" xmlns:cx1="http://schemas.microsoft.com/office/drawing/2015/9/8/chartex" xmlns:cx2="http://schemas.microsoft.com/office/drawing/2015/10/21/chartex" xmlns:cx3="http://schemas.microsoft.com/office/drawing/2016/5/9/chartex" xmlns:cx4="http://schemas.microsoft.com/office/drawing/2016/5/10/chartex" xmlns:cx5="http://schemas.microsoft.com/office/drawing/2016/5/11/chartex" xmlns:cx6="http://schemas.microsoft.com/office/drawing/2016/5/12/chartex" xmlns:cx7="http://schemas.microsoft.com/office/drawing/2016/5/13/chartex" xmlns:cx8="http://schemas.microsoft.com/office/drawing/2016/5/14/chartex" xmlns:mc="http://schemas.openxmlformats.org/markup-compatibility/2006" xmlns:aink="http://schemas.microsoft.com/office/drawing/2016/ink" xmlns:am3d="http://schemas.microsoft.com/office/drawing/2017/model3d" xmlns:o="urn:schemas-microsoft-com:office:office" xmlns:oel="http://schemas.microsoft.com/office/2019/extlst" xmlns:r="http://schemas.openxmlformats.org/officeDocument/2006/relationships" xmlns:m="http://schemas.openxmlformats.org/officeDocument/2006/math" xmlns:v="urn:schemas-microsoft-com:vml" xmlns:wp14="http://schemas.microsoft.com/office/word/2010/wordprocessingDrawing" xmlns:wp="http://schemas.openxmlformats.org/drawingml/2006/wordprocessingDrawing" xmlns:w10="urn:schemas-microsoft-com:office:word" xmlns:w="http://schemas.openxmlformats.org/wordprocessingml/2006/main" xmlns:w14="http://schemas.microsoft.com/office/word/2010/wordml" xmlns:w15="http://schemas.microsoft.com/office/word/2012/wordml" xmlns:w16cex="http://schemas.microsoft.com/office/word/2018/wordml/cex" xmlns:w16cid="http://schemas.microsoft.com/office/word/2016/wordml/cid" xmlns:w16="http://schemas.microsoft.com/office/word/2018/wordml" xmlns:w16sdtdh="http://schemas.microsoft.com/office/word/2020/wordml/sdtdatahash" xmlns:w16se="http://schemas.microsoft.com/office/word/2015/wordml/symex" xmlns:wpg="http://schemas.microsoft.com/office/word/2010/wordprocessingGroup" xmlns:wpi="http://schemas.microsoft.com/office/word/2010/wordprocessingInk" xmlns:wne="http://schemas.microsoft.com/office/word/2006/wordml" xmlns:wps="http://schemas.microsoft.com/office/word/2010/wordprocessingShape" mc:Ignorable="w14 w15 w16se w16cid w16 w16cex w16sdtdh wp14">
-  <w15:person w15:author="Ryan Kinzer">
-    <w15:presenceInfo w15:providerId="None" w15:userId="Ryan Kinzer"/>
-  </w15:person>
-</w15:people>
 </file>
 
 <file path=word/styles.xml><?xml version="1.0" encoding="utf-8"?>

</xml_diff>